<commit_message>
hoop dat t goed is wss niet
</commit_message>
<xml_diff>
--- a/gdd.docx
+++ b/gdd.docx
@@ -5,14 +5,875 @@
     <w:p>
       <w:pPr>
         <w:rPr>
-          <w:lang w:val="en-GB"/>
-        </w:rPr>
-      </w:pPr>
-      <w:r>
-        <w:rPr>
-          <w:lang w:val="en-GB"/>
-        </w:rPr>
-        <w:t>concept</w:t>
+          <w:lang w:val="en-US"/>
+        </w:rPr>
+      </w:pPr>
+      <w:r>
+        <w:rPr>
+          <w:lang w:val="en-US"/>
+        </w:rPr>
+        <w:t>GDD</w:t>
+      </w:r>
+    </w:p>
+    <w:p>
+      <w:pPr>
+        <w:rPr>
+          <w:lang w:val="en-US"/>
+        </w:rPr>
+      </w:pPr>
+      <w:r>
+        <w:rPr>
+          <w:lang w:val="en-US"/>
+        </w:rPr>
+        <w:t>Type: Shooter</w:t>
+      </w:r>
+      <w:r>
+        <w:rPr>
+          <w:lang w:val="en-US"/>
+        </w:rPr>
+        <w:br/>
+        <w:t>Style: Stylized</w:t>
+      </w:r>
+      <w:r>
+        <w:rPr>
+          <w:lang w:val="en-US"/>
+        </w:rPr>
+        <w:br/>
+        <w:t>Setting: fa</w:t>
+      </w:r>
+      <w:r>
+        <w:rPr>
+          <w:lang w:val="en-US"/>
+        </w:rPr>
+        <w:t>ntasy</w:t>
+      </w:r>
+      <w:r>
+        <w:rPr>
+          <w:lang w:val="en-US"/>
+        </w:rPr>
+        <w:br/>
+        <w:t>first-person</w:t>
+      </w:r>
+    </w:p>
+    <w:p>
+      <w:pPr>
+        <w:rPr>
+          <w:lang w:val="en-US"/>
+        </w:rPr>
+      </w:pPr>
+      <w:r>
+        <w:rPr>
+          <w:lang w:val="en-US"/>
+        </w:rPr>
+        <w:t>Levels: Floating islands based on biome</w:t>
+      </w:r>
+    </w:p>
+    <w:p>
+      <w:pPr>
+        <w:rPr>
+          <w:lang w:val="en-US"/>
+        </w:rPr>
+      </w:pPr>
+      <w:r>
+        <w:rPr>
+          <w:lang w:val="en-US"/>
+        </w:rPr>
+        <w:t xml:space="preserve">Island arena, </w:t>
+      </w:r>
+      <w:r>
+        <w:rPr>
+          <w:lang w:val="en-US"/>
+        </w:rPr>
+        <w:t>plains</w:t>
+      </w:r>
+      <w:r>
+        <w:rPr>
+          <w:lang w:val="en-US"/>
+        </w:rPr>
+        <w:t>(forest)</w:t>
+      </w:r>
+      <w:r>
+        <w:rPr>
+          <w:lang w:val="en-US"/>
+        </w:rPr>
+        <w:t>/desert/</w:t>
+      </w:r>
+      <w:r>
+        <w:rPr>
+          <w:lang w:val="en-US"/>
+        </w:rPr>
+        <w:t xml:space="preserve">arena for boss </w:t>
+      </w:r>
+      <w:r>
+        <w:rPr>
+          <w:lang w:val="en-US"/>
+        </w:rPr>
+        <w:t>colosseum</w:t>
+      </w:r>
+      <w:r>
+        <w:rPr>
+          <w:lang w:val="en-US"/>
+        </w:rPr>
+        <w:br/>
+        <w:t>boss elk 3e island</w:t>
+      </w:r>
+    </w:p>
+    <w:p>
+      <w:pPr>
+        <w:rPr>
+          <w:lang w:val="en-US"/>
+        </w:rPr>
+      </w:pPr>
+    </w:p>
+    <w:p>
+      <w:pPr>
+        <w:rPr>
+          <w:rFonts w:ascii="Segoe UI Symbol" w:hAnsi="Segoe UI Symbol"/>
+          <w:lang w:val="en-US"/>
+        </w:rPr>
+      </w:pPr>
+      <w:r>
+        <w:rPr>
+          <w:lang w:val="en-US"/>
+        </w:rPr>
+        <w:t>Weapons:</w:t>
+      </w:r>
+      <w:r>
+        <w:rPr>
+          <w:lang w:val="en-US"/>
+        </w:rPr>
+        <w:br/>
+        <w:t>pistol: medium-medium</w:t>
+      </w:r>
+      <w:r>
+        <w:rPr>
+          <w:lang w:val="en-US"/>
+        </w:rPr>
+        <w:br/>
+        <w:t>sni</w:t>
+      </w:r>
+      <w:r>
+        <w:rPr>
+          <w:rFonts w:ascii="Segoe UI Symbol" w:hAnsi="Segoe UI Symbol"/>
+          <w:lang w:val="en-US"/>
+        </w:rPr>
+        <w:t xml:space="preserve">per: low </w:t>
+      </w:r>
+      <w:proofErr w:type="spellStart"/>
+      <w:r>
+        <w:rPr>
+          <w:rFonts w:ascii="Segoe UI Symbol" w:hAnsi="Segoe UI Symbol"/>
+          <w:lang w:val="en-US"/>
+        </w:rPr>
+        <w:t>firerate-highdamage</w:t>
+      </w:r>
+      <w:proofErr w:type="spellEnd"/>
+      <w:r>
+        <w:rPr>
+          <w:rFonts w:ascii="Segoe UI Symbol" w:hAnsi="Segoe UI Symbol"/>
+          <w:lang w:val="en-US"/>
+        </w:rPr>
+        <w:br/>
+      </w:r>
+      <w:proofErr w:type="spellStart"/>
+      <w:r>
+        <w:rPr>
+          <w:rFonts w:ascii="Segoe UI Symbol" w:hAnsi="Segoe UI Symbol"/>
+          <w:lang w:val="en-US"/>
+        </w:rPr>
+        <w:t>watergun</w:t>
+      </w:r>
+      <w:proofErr w:type="spellEnd"/>
+      <w:r>
+        <w:rPr>
+          <w:rFonts w:ascii="Segoe UI Symbol" w:hAnsi="Segoe UI Symbol"/>
+          <w:lang w:val="en-US"/>
+        </w:rPr>
+        <w:t xml:space="preserve">: high </w:t>
+      </w:r>
+      <w:proofErr w:type="spellStart"/>
+      <w:r>
+        <w:rPr>
+          <w:rFonts w:ascii="Segoe UI Symbol" w:hAnsi="Segoe UI Symbol"/>
+          <w:lang w:val="en-US"/>
+        </w:rPr>
+        <w:t>firerate-lowdamage</w:t>
+      </w:r>
+      <w:proofErr w:type="spellEnd"/>
+    </w:p>
+    <w:p>
+      <w:pPr>
+        <w:rPr>
+          <w:rFonts w:ascii="Segoe UI Symbol" w:hAnsi="Segoe UI Symbol"/>
+          <w:lang w:val="en-US"/>
+        </w:rPr>
+      </w:pPr>
+    </w:p>
+    <w:p>
+      <w:pPr>
+        <w:rPr>
+          <w:rFonts w:ascii="Segoe UI Symbol" w:hAnsi="Segoe UI Symbol"/>
+          <w:lang w:val="en-US"/>
+        </w:rPr>
+      </w:pPr>
+      <w:r>
+        <w:rPr>
+          <w:rFonts w:ascii="Segoe UI Symbol" w:hAnsi="Segoe UI Symbol"/>
+          <w:lang w:val="en-US"/>
+        </w:rPr>
+        <w:t>Characters:</w:t>
+      </w:r>
+      <w:r>
+        <w:rPr>
+          <w:rFonts w:ascii="Segoe UI Symbol" w:hAnsi="Segoe UI Symbol"/>
+          <w:lang w:val="en-US"/>
+        </w:rPr>
+        <w:br/>
+        <w:t>elementa</w:t>
+      </w:r>
+      <w:r>
+        <w:rPr>
+          <w:rFonts w:ascii="Segoe UI Symbol" w:hAnsi="Segoe UI Symbol"/>
+          <w:lang w:val="en-US"/>
+        </w:rPr>
+        <w:t>l(fire, nature, water)</w:t>
+      </w:r>
+      <w:r>
+        <w:rPr>
+          <w:rFonts w:ascii="Segoe UI Symbol" w:hAnsi="Segoe UI Symbol"/>
+          <w:lang w:val="en-US"/>
+        </w:rPr>
+        <w:t>: ranged</w:t>
+      </w:r>
+      <w:r>
+        <w:rPr>
+          <w:rFonts w:ascii="Segoe UI Symbol" w:hAnsi="Segoe UI Symbol"/>
+          <w:lang w:val="en-US"/>
+        </w:rPr>
+        <w:t xml:space="preserve"> / slow but </w:t>
+      </w:r>
+      <w:r>
+        <w:rPr>
+          <w:lang w:val="en-US"/>
+        </w:rPr>
+        <w:t>versatile</w:t>
+      </w:r>
+      <w:r>
+        <w:rPr>
+          <w:rFonts w:ascii="Segoe UI Symbol" w:hAnsi="Segoe UI Symbol"/>
+          <w:lang w:val="en-US"/>
+        </w:rPr>
+        <w:br/>
+        <w:t>goblin: melee</w:t>
+      </w:r>
+      <w:r>
+        <w:rPr>
+          <w:rFonts w:ascii="Segoe UI Symbol" w:hAnsi="Segoe UI Symbol"/>
+          <w:lang w:val="en-US"/>
+        </w:rPr>
+        <w:t xml:space="preserve"> / tiny and fast</w:t>
+      </w:r>
+      <w:r>
+        <w:rPr>
+          <w:rFonts w:ascii="Segoe UI Symbol" w:hAnsi="Segoe UI Symbol"/>
+          <w:lang w:val="en-US"/>
+        </w:rPr>
+        <w:br/>
+        <w:t>golem with elemental crystal: melee /heavy slow tank</w:t>
+      </w:r>
+    </w:p>
+    <w:p>
+      <w:pPr>
+        <w:rPr>
+          <w:rFonts w:ascii="Segoe UI Symbol" w:hAnsi="Segoe UI Symbol"/>
+          <w:lang w:val="en-US"/>
+        </w:rPr>
+      </w:pPr>
+      <w:r>
+        <w:rPr>
+          <w:noProof/>
+        </w:rPr>
+        <w:drawing>
+          <wp:inline distT="0" distB="0" distL="0" distR="0" wp14:anchorId="5AFA58CC" wp14:editId="6782FFCF">
+            <wp:extent cx="5760720" cy="3433445"/>
+            <wp:effectExtent l="0" t="0" r="0" b="0"/>
+            <wp:docPr id="1" name="Afbeelding 1"/>
+            <wp:cNvGraphicFramePr>
+              <a:graphicFrameLocks xmlns:a="http://schemas.openxmlformats.org/drawingml/2006/main" noChangeAspect="1"/>
+            </wp:cNvGraphicFramePr>
+            <a:graphic xmlns:a="http://schemas.openxmlformats.org/drawingml/2006/main">
+              <a:graphicData uri="http://schemas.openxmlformats.org/drawingml/2006/picture">
+                <pic:pic xmlns:pic="http://schemas.openxmlformats.org/drawingml/2006/picture">
+                  <pic:nvPicPr>
+                    <pic:cNvPr id="0" name="Picture 1"/>
+                    <pic:cNvPicPr>
+                      <a:picLocks noChangeAspect="1" noChangeArrowheads="1"/>
+                    </pic:cNvPicPr>
+                  </pic:nvPicPr>
+                  <pic:blipFill>
+                    <a:blip r:embed="rId6" cstate="print">
+                      <a:extLst>
+                        <a:ext uri="{28A0092B-C50C-407E-A947-70E740481C1C}">
+                          <a14:useLocalDpi xmlns:a14="http://schemas.microsoft.com/office/drawing/2010/main" val="0"/>
+                        </a:ext>
+                      </a:extLst>
+                    </a:blip>
+                    <a:srcRect/>
+                    <a:stretch>
+                      <a:fillRect/>
+                    </a:stretch>
+                  </pic:blipFill>
+                  <pic:spPr bwMode="auto">
+                    <a:xfrm>
+                      <a:off x="0" y="0"/>
+                      <a:ext cx="5760720" cy="3433445"/>
+                    </a:xfrm>
+                    <a:prstGeom prst="rect">
+                      <a:avLst/>
+                    </a:prstGeom>
+                    <a:noFill/>
+                    <a:ln>
+                      <a:noFill/>
+                    </a:ln>
+                  </pic:spPr>
+                </pic:pic>
+              </a:graphicData>
+            </a:graphic>
+          </wp:inline>
+        </w:drawing>
+      </w:r>
+    </w:p>
+    <w:p>
+      <w:pPr>
+        <w:rPr>
+          <w:rFonts w:ascii="Segoe UI Symbol" w:hAnsi="Segoe UI Symbol"/>
+          <w:lang w:val="en-US"/>
+        </w:rPr>
+      </w:pPr>
+      <w:r>
+        <w:rPr>
+          <w:rFonts w:ascii="Segoe UI Symbol" w:hAnsi="Segoe UI Symbol"/>
+          <w:lang w:val="en-US"/>
+        </w:rPr>
+        <w:t>Elemental origin = based on island</w:t>
+      </w:r>
+    </w:p>
+    <w:p>
+      <w:pPr>
+        <w:rPr>
+          <w:rFonts w:ascii="Segoe UI Symbol" w:hAnsi="Segoe UI Symbol"/>
+          <w:lang w:val="en-US"/>
+        </w:rPr>
+      </w:pPr>
+      <w:r>
+        <w:rPr>
+          <w:rFonts w:ascii="Segoe UI Symbol" w:hAnsi="Segoe UI Symbol"/>
+          <w:lang w:val="en-US"/>
+        </w:rPr>
+        <w:t>Golem everywhere</w:t>
+      </w:r>
+      <w:r>
+        <w:rPr>
+          <w:rFonts w:ascii="Segoe UI Symbol" w:hAnsi="Segoe UI Symbol"/>
+          <w:lang w:val="en-US"/>
+        </w:rPr>
+        <w:br/>
+        <w:t>goblins everywhere</w:t>
+      </w:r>
+    </w:p>
+    <w:p>
+      <w:pPr>
+        <w:rPr>
+          <w:rFonts w:ascii="Segoe UI Symbol" w:hAnsi="Segoe UI Symbol"/>
+          <w:lang w:val="en-US"/>
+        </w:rPr>
+      </w:pPr>
+    </w:p>
+    <w:p>
+      <w:pPr>
+        <w:rPr>
+          <w:rFonts w:ascii="Segoe UI Symbol" w:hAnsi="Segoe UI Symbol"/>
+          <w:lang w:val="en-US"/>
+        </w:rPr>
+      </w:pPr>
+      <w:r>
+        <w:rPr>
+          <w:rFonts w:ascii="Segoe UI Symbol" w:hAnsi="Segoe UI Symbol"/>
+          <w:lang w:val="en-US"/>
+        </w:rPr>
+        <w:lastRenderedPageBreak/>
+        <w:t>UI?</w:t>
+      </w:r>
+      <w:r>
+        <w:rPr>
+          <w:rFonts w:ascii="Segoe UI Symbol" w:hAnsi="Segoe UI Symbol"/>
+          <w:lang w:val="en-US"/>
+        </w:rPr>
+        <w:t xml:space="preserve"> </w:t>
+      </w:r>
+      <w:proofErr w:type="spellStart"/>
+      <w:r>
+        <w:rPr>
+          <w:rFonts w:ascii="Segoe UI Symbol" w:hAnsi="Segoe UI Symbol"/>
+          <w:lang w:val="en-US"/>
+        </w:rPr>
+        <w:t>Mathijs</w:t>
+      </w:r>
+      <w:proofErr w:type="spellEnd"/>
+      <w:r>
+        <w:rPr>
+          <w:rFonts w:ascii="Segoe UI Symbol" w:hAnsi="Segoe UI Symbol"/>
+          <w:lang w:val="en-US"/>
+        </w:rPr>
+        <w:t xml:space="preserve"> </w:t>
+      </w:r>
+      <w:r>
+        <w:rPr>
+          <w:rFonts w:ascii="Segoe UI Symbol" w:hAnsi="Segoe UI Symbol"/>
+          <w:lang w:val="en-US"/>
+        </w:rPr>
+        <w:t xml:space="preserve">Sacrificed </w:t>
+      </w:r>
+      <w:r>
+        <w:rPr>
+          <w:rFonts w:ascii="Segoe UI Symbol" w:hAnsi="Segoe UI Symbol"/>
+          <w:lang w:val="en-US"/>
+        </w:rPr>
+        <w:t>himself!</w:t>
+      </w:r>
+    </w:p>
+    <w:p>
+      <w:pPr>
+        <w:rPr>
+          <w:rFonts w:ascii="Segoe UI Symbol" w:hAnsi="Segoe UI Symbol"/>
+          <w:lang w:val="en-US"/>
+        </w:rPr>
+      </w:pPr>
+    </w:p>
+    <w:p>
+      <w:pPr>
+        <w:rPr>
+          <w:rFonts w:ascii="Segoe UI Symbol" w:hAnsi="Segoe UI Symbol"/>
+          <w:lang w:val="en-US"/>
+        </w:rPr>
+      </w:pPr>
+      <w:r>
+        <w:rPr>
+          <w:rFonts w:ascii="Segoe UI Symbol" w:hAnsi="Segoe UI Symbol"/>
+          <w:lang w:val="en-US"/>
+        </w:rPr>
+        <w:t>Pick-ups:</w:t>
+      </w:r>
+    </w:p>
+    <w:p>
+      <w:pPr>
+        <w:rPr>
+          <w:rFonts w:ascii="Segoe UI Symbol" w:hAnsi="Segoe UI Symbol"/>
+          <w:lang w:val="en-US"/>
+        </w:rPr>
+      </w:pPr>
+      <w:r>
+        <w:rPr>
+          <w:rFonts w:ascii="Segoe UI Symbol" w:hAnsi="Segoe UI Symbol"/>
+          <w:lang w:val="en-US"/>
+        </w:rPr>
+        <w:t>Meer attack %</w:t>
+      </w:r>
+      <w:r>
+        <w:rPr>
+          <w:rFonts w:ascii="Segoe UI Symbol" w:hAnsi="Segoe UI Symbol"/>
+          <w:lang w:val="en-US"/>
+        </w:rPr>
+        <w:br/>
+      </w:r>
+      <w:proofErr w:type="spellStart"/>
+      <w:r>
+        <w:rPr>
+          <w:rFonts w:ascii="Segoe UI Symbol" w:hAnsi="Segoe UI Symbol"/>
+          <w:lang w:val="en-US"/>
+        </w:rPr>
+        <w:t>meer</w:t>
+      </w:r>
+      <w:proofErr w:type="spellEnd"/>
+      <w:r>
+        <w:rPr>
+          <w:rFonts w:ascii="Segoe UI Symbol" w:hAnsi="Segoe UI Symbol"/>
+          <w:lang w:val="en-US"/>
+        </w:rPr>
+        <w:t xml:space="preserve"> </w:t>
+      </w:r>
+      <w:proofErr w:type="spellStart"/>
+      <w:r>
+        <w:rPr>
+          <w:rFonts w:ascii="Segoe UI Symbol" w:hAnsi="Segoe UI Symbol"/>
+          <w:lang w:val="en-US"/>
+        </w:rPr>
+        <w:t>attackspeed</w:t>
+      </w:r>
+      <w:proofErr w:type="spellEnd"/>
+      <w:r>
+        <w:rPr>
+          <w:rFonts w:ascii="Segoe UI Symbol" w:hAnsi="Segoe UI Symbol"/>
+          <w:lang w:val="en-US"/>
+        </w:rPr>
+        <w:t xml:space="preserve"> %</w:t>
+      </w:r>
+      <w:r>
+        <w:rPr>
+          <w:rFonts w:ascii="Segoe UI Symbol" w:hAnsi="Segoe UI Symbol"/>
+          <w:lang w:val="en-US"/>
+        </w:rPr>
+        <w:br/>
+        <w:t>life orb</w:t>
+      </w:r>
+    </w:p>
+    <w:p>
+      <w:pPr>
+        <w:rPr>
+          <w:rFonts w:ascii="Segoe UI Symbol" w:hAnsi="Segoe UI Symbol"/>
+          <w:lang w:val="en-US"/>
+        </w:rPr>
+      </w:pPr>
+      <w:r>
+        <w:rPr>
+          <w:rFonts w:ascii="Segoe UI Symbol" w:hAnsi="Segoe UI Symbol"/>
+          <w:lang w:val="en-US"/>
+        </w:rPr>
+        <w:br/>
+        <w:t xml:space="preserve">boss items </w:t>
+      </w:r>
+      <w:proofErr w:type="spellStart"/>
+      <w:r>
+        <w:rPr>
+          <w:rFonts w:ascii="Segoe UI Symbol" w:hAnsi="Segoe UI Symbol"/>
+          <w:lang w:val="en-US"/>
+        </w:rPr>
+        <w:t>up</w:t>
+      </w:r>
+      <w:r>
+        <w:rPr>
+          <w:rFonts w:ascii="Segoe UI Symbol" w:hAnsi="Segoe UI Symbol"/>
+          <w:lang w:val="en-US"/>
+        </w:rPr>
+        <w:t>graden</w:t>
+      </w:r>
+      <w:proofErr w:type="spellEnd"/>
+      <w:r>
+        <w:rPr>
+          <w:rFonts w:ascii="Segoe UI Symbol" w:hAnsi="Segoe UI Symbol"/>
+          <w:lang w:val="en-US"/>
+        </w:rPr>
+        <w:t xml:space="preserve"> weapons:</w:t>
+      </w:r>
+    </w:p>
+    <w:p>
+      <w:pPr>
+        <w:rPr>
+          <w:rFonts w:ascii="Segoe UI Symbol" w:hAnsi="Segoe UI Symbol"/>
+          <w:lang w:val="en-US"/>
+        </w:rPr>
+      </w:pPr>
+      <w:r>
+        <w:rPr>
+          <w:rFonts w:ascii="Segoe UI Symbol" w:hAnsi="Segoe UI Symbol"/>
+          <w:lang w:val="en-US"/>
+        </w:rPr>
+        <w:t>Double shot</w:t>
+      </w:r>
+      <w:r>
+        <w:rPr>
+          <w:rFonts w:ascii="Segoe UI Symbol" w:hAnsi="Segoe UI Symbol"/>
+          <w:lang w:val="en-US"/>
+        </w:rPr>
+        <w:t xml:space="preserve"> 20%</w:t>
+      </w:r>
+      <w:r>
+        <w:rPr>
+          <w:rFonts w:ascii="Segoe UI Symbol" w:hAnsi="Segoe UI Symbol"/>
+          <w:lang w:val="en-US"/>
+        </w:rPr>
+        <w:t xml:space="preserve">, </w:t>
+      </w:r>
+      <w:r>
+        <w:rPr>
+          <w:rFonts w:ascii="Segoe UI Symbol" w:hAnsi="Segoe UI Symbol"/>
+          <w:lang w:val="en-US"/>
+        </w:rPr>
+        <w:br/>
+        <w:t>explosion on hit chance</w:t>
+      </w:r>
+      <w:r>
+        <w:rPr>
+          <w:rFonts w:ascii="Segoe UI Symbol" w:hAnsi="Segoe UI Symbol"/>
+          <w:lang w:val="en-US"/>
+        </w:rPr>
+        <w:t xml:space="preserve"> 10%</w:t>
+      </w:r>
+      <w:r>
+        <w:rPr>
+          <w:rFonts w:ascii="Segoe UI Symbol" w:hAnsi="Segoe UI Symbol"/>
+          <w:lang w:val="en-US"/>
+        </w:rPr>
+        <w:t xml:space="preserve">, </w:t>
+      </w:r>
+      <w:r>
+        <w:rPr>
+          <w:rFonts w:ascii="Segoe UI Symbol" w:hAnsi="Segoe UI Symbol"/>
+          <w:lang w:val="en-US"/>
+        </w:rPr>
+        <w:br/>
+      </w:r>
+      <w:r>
+        <w:rPr>
+          <w:rFonts w:ascii="Segoe UI Symbol" w:hAnsi="Segoe UI Symbol"/>
+          <w:lang w:val="en-US"/>
+        </w:rPr>
+        <w:t>enemies can drop mines when killed,</w:t>
+      </w:r>
+      <w:r>
+        <w:rPr>
+          <w:rFonts w:ascii="Segoe UI Symbol" w:hAnsi="Segoe UI Symbol"/>
+          <w:lang w:val="en-US"/>
+        </w:rPr>
+        <w:br/>
+        <w:t>life on hit,</w:t>
+      </w:r>
+      <w:r>
+        <w:rPr>
+          <w:rFonts w:ascii="Segoe UI Symbol" w:hAnsi="Segoe UI Symbol"/>
+          <w:lang w:val="en-US"/>
+        </w:rPr>
+        <w:br/>
+        <w:t xml:space="preserve">slow bullets/1.5 </w:t>
+      </w:r>
+      <w:proofErr w:type="spellStart"/>
+      <w:r>
+        <w:rPr>
+          <w:rFonts w:ascii="Segoe UI Symbol" w:hAnsi="Segoe UI Symbol"/>
+          <w:lang w:val="en-US"/>
+        </w:rPr>
+        <w:t>attackspeed</w:t>
+      </w:r>
+      <w:proofErr w:type="spellEnd"/>
+      <w:r>
+        <w:rPr>
+          <w:rFonts w:ascii="Segoe UI Symbol" w:hAnsi="Segoe UI Symbol"/>
+          <w:lang w:val="en-US"/>
+        </w:rPr>
+        <w:t>,</w:t>
+      </w:r>
+      <w:r>
+        <w:rPr>
+          <w:rFonts w:ascii="Segoe UI Symbol" w:hAnsi="Segoe UI Symbol"/>
+          <w:lang w:val="en-US"/>
+        </w:rPr>
+        <w:br/>
+        <w:t>execute below 10% hp</w:t>
+      </w:r>
+      <w:r>
+        <w:rPr>
+          <w:rFonts w:ascii="Segoe UI Symbol" w:hAnsi="Segoe UI Symbol"/>
+          <w:lang w:val="en-US"/>
+        </w:rPr>
+        <w:br/>
+        <w:t>laser on hit for nearby enemies,</w:t>
+      </w:r>
+      <w:r>
+        <w:rPr>
+          <w:rFonts w:ascii="Segoe UI Symbol" w:hAnsi="Segoe UI Symbol"/>
+          <w:lang w:val="en-US"/>
+        </w:rPr>
+        <w:br/>
+        <w:t>CRITS,</w:t>
+      </w:r>
+      <w:r>
+        <w:rPr>
+          <w:rFonts w:ascii="Segoe UI Symbol" w:hAnsi="Segoe UI Symbol"/>
+          <w:lang w:val="en-US"/>
+        </w:rPr>
+        <w:br/>
+        <w:t>half hp, double damage,</w:t>
+      </w:r>
+      <w:r>
+        <w:rPr>
+          <w:rFonts w:ascii="Segoe UI Symbol" w:hAnsi="Segoe UI Symbol"/>
+          <w:lang w:val="en-US"/>
+        </w:rPr>
+        <w:br/>
+        <w:t>double damage/breaks after being hit,</w:t>
+      </w:r>
+      <w:r>
+        <w:rPr>
+          <w:rFonts w:ascii="Segoe UI Symbol" w:hAnsi="Segoe UI Symbol"/>
+          <w:lang w:val="en-US"/>
+        </w:rPr>
+        <w:br/>
+      </w:r>
+      <w:r>
+        <w:rPr>
+          <w:rFonts w:ascii="Segoe UI Symbol" w:hAnsi="Segoe UI Symbol"/>
+          <w:lang w:val="en-US"/>
+        </w:rPr>
+        <w:br/>
+      </w:r>
+      <w:r>
+        <w:rPr>
+          <w:rFonts w:ascii="Segoe UI Symbol" w:hAnsi="Segoe UI Symbol"/>
+          <w:lang w:val="en-US"/>
+        </w:rPr>
+        <w:br/>
+      </w:r>
+      <w:r>
+        <w:rPr>
+          <w:rFonts w:ascii="Segoe UI Symbol" w:hAnsi="Segoe UI Symbol"/>
+          <w:lang w:val="en-US"/>
+        </w:rPr>
+        <w:br w:type="page"/>
+      </w:r>
+    </w:p>
+    <w:p>
+      <w:pPr>
+        <w:rPr>
+          <w:rFonts w:ascii="Segoe UI Symbol" w:hAnsi="Segoe UI Symbol"/>
+          <w:lang w:val="en-US"/>
+        </w:rPr>
+      </w:pPr>
+      <w:r>
+        <w:rPr>
+          <w:rFonts w:ascii="Segoe UI Symbol" w:hAnsi="Segoe UI Symbol"/>
+          <w:lang w:val="en-US"/>
+        </w:rPr>
+        <w:lastRenderedPageBreak/>
+        <w:t>Main menu</w:t>
+      </w:r>
+    </w:p>
+    <w:p>
+      <w:pPr>
+        <w:rPr>
+          <w:rFonts w:ascii="Segoe UI Symbol" w:hAnsi="Segoe UI Symbol"/>
+          <w:lang w:val="en-US"/>
+        </w:rPr>
+      </w:pPr>
+      <w:r>
+        <w:rPr>
+          <w:rFonts w:ascii="Segoe UI Symbol" w:hAnsi="Segoe UI Symbol"/>
+          <w:lang w:val="en-US"/>
+        </w:rPr>
+        <w:t>Start</w:t>
+      </w:r>
+      <w:r>
+        <w:rPr>
+          <w:rFonts w:ascii="Segoe UI Symbol" w:hAnsi="Segoe UI Symbol"/>
+          <w:lang w:val="en-US"/>
+        </w:rPr>
+        <w:br/>
+      </w:r>
+      <w:r>
+        <w:rPr>
+          <w:rFonts w:ascii="Segoe UI Symbol" w:hAnsi="Segoe UI Symbol"/>
+          <w:lang w:val="en-US"/>
+        </w:rPr>
+        <w:t>options</w:t>
+      </w:r>
+      <w:r>
+        <w:rPr>
+          <w:rFonts w:ascii="Segoe UI Symbol" w:hAnsi="Segoe UI Symbol"/>
+          <w:lang w:val="en-US"/>
+        </w:rPr>
+        <w:br/>
+        <w:t>controls?</w:t>
+      </w:r>
+      <w:r>
+        <w:rPr>
+          <w:rFonts w:ascii="Segoe UI Symbol" w:hAnsi="Segoe UI Symbol"/>
+          <w:lang w:val="en-US"/>
+        </w:rPr>
+        <w:br/>
+        <w:t>exit</w:t>
+      </w:r>
+    </w:p>
+    <w:p>
+      <w:pPr>
+        <w:rPr>
+          <w:rFonts w:ascii="Segoe UI Symbol" w:hAnsi="Segoe UI Symbol"/>
+          <w:lang w:val="en-US"/>
+        </w:rPr>
+      </w:pPr>
+      <w:r>
+        <w:rPr>
+          <w:rFonts w:ascii="Segoe UI Symbol" w:hAnsi="Segoe UI Symbol"/>
+          <w:lang w:val="en-US"/>
+        </w:rPr>
+        <w:br w:type="page"/>
+      </w:r>
+    </w:p>
+    <w:p>
+      <w:pPr>
+        <w:rPr>
+          <w:rFonts w:ascii="Segoe UI Symbol" w:hAnsi="Segoe UI Symbol"/>
+          <w:lang w:val="en-US"/>
+        </w:rPr>
+      </w:pPr>
+      <w:r>
+        <w:rPr>
+          <w:rFonts w:ascii="Segoe UI Symbol" w:hAnsi="Segoe UI Symbol"/>
+          <w:lang w:val="en-US"/>
+        </w:rPr>
+        <w:lastRenderedPageBreak/>
+        <w:t>Spawning</w:t>
+      </w:r>
+    </w:p>
+    <w:p>
+      <w:pPr>
+        <w:rPr>
+          <w:rFonts w:ascii="Segoe UI Symbol" w:hAnsi="Segoe UI Symbol"/>
+          <w:lang w:val="en-US"/>
+        </w:rPr>
+      </w:pPr>
+      <w:r>
+        <w:rPr>
+          <w:rFonts w:ascii="Segoe UI Symbol" w:hAnsi="Segoe UI Symbol"/>
+          <w:lang w:val="en-US"/>
+        </w:rPr>
+        <w:t>Enemies spawn around you after 10 sec of starting game.</w:t>
+      </w:r>
+    </w:p>
+    <w:p>
+      <w:pPr>
+        <w:rPr>
+          <w:rFonts w:ascii="Segoe UI Symbol" w:hAnsi="Segoe UI Symbol"/>
+          <w:lang w:val="en-US"/>
+        </w:rPr>
+      </w:pPr>
+    </w:p>
+    <w:p>
+      <w:pPr>
+        <w:rPr>
+          <w:rFonts w:ascii="Segoe UI Symbol" w:hAnsi="Segoe UI Symbol"/>
+          <w:lang w:val="en-US"/>
+        </w:rPr>
+      </w:pPr>
+      <w:r>
+        <w:rPr>
+          <w:rFonts w:ascii="Segoe UI Symbol" w:hAnsi="Segoe UI Symbol"/>
+          <w:lang w:val="en-US"/>
+        </w:rPr>
+        <w:t>Stages</w:t>
+      </w:r>
+    </w:p>
+    <w:p>
+      <w:pPr>
+        <w:rPr>
+          <w:rFonts w:ascii="Segoe UI Symbol" w:hAnsi="Segoe UI Symbol"/>
+          <w:lang w:val="en-US"/>
+        </w:rPr>
+      </w:pPr>
+      <w:r>
+        <w:rPr>
+          <w:rFonts w:ascii="Segoe UI Symbol" w:hAnsi="Segoe UI Symbol"/>
+          <w:lang w:val="en-US"/>
+        </w:rPr>
+        <w:t>After every boss level enemies get stronger.</w:t>
       </w:r>
     </w:p>
     <w:sectPr>
@@ -23,6 +884,56 @@
     </w:sectPr>
   </w:body>
 </w:document>
+</file>
+
+<file path=word/endnotes.xml><?xml version="1.0" encoding="utf-8"?>
+<w:endnotes xmlns:wpc="http://schemas.microsoft.com/office/word/2010/wordprocessingCanvas" xmlns:cx="http://schemas.microsoft.com/office/drawing/2014/chartex" xmlns:cx1="http://schemas.microsoft.com/office/drawing/2015/9/8/chartex" xmlns:cx2="http://schemas.microsoft.com/office/drawing/2015/10/21/chartex" xmlns:cx3="http://schemas.microsoft.com/office/drawing/2016/5/9/chartex" xmlns:cx4="http://schemas.microsoft.com/office/drawing/2016/5/10/chartex" xmlns:cx5="http://schemas.microsoft.com/office/drawing/2016/5/11/chartex" xmlns:cx6="http://schemas.microsoft.com/office/drawing/2016/5/12/chartex" xmlns:cx7="http://schemas.microsoft.com/office/drawing/2016/5/13/chartex" xmlns:cx8="http://schemas.microsoft.com/office/drawing/2016/5/14/chartex" xmlns:mc="http://schemas.openxmlformats.org/markup-compatibility/2006" xmlns:aink="http://schemas.microsoft.com/office/drawing/2016/ink" xmlns:am3d="http://schemas.microsoft.com/office/drawing/2017/model3d" xmlns:o="urn:schemas-microsoft-com:office:office" xmlns:r="http://schemas.openxmlformats.org/officeDocument/2006/relationships" xmlns:m="http://schemas.openxmlformats.org/officeDocument/2006/math" xmlns:v="urn:schemas-microsoft-com:vml" xmlns:wp14="http://schemas.microsoft.com/office/word/2010/wordprocessingDrawing" xmlns:wp="http://schemas.openxmlformats.org/drawingml/2006/wordprocessingDrawing" xmlns:w10="urn:schemas-microsoft-com:office:word" xmlns:w="http://schemas.openxmlformats.org/wordprocessingml/2006/main" xmlns:w14="http://schemas.microsoft.com/office/word/2010/wordml" xmlns:w15="http://schemas.microsoft.com/office/word/2012/wordml" xmlns:w16cex="http://schemas.microsoft.com/office/word/2018/wordml/cex" xmlns:w16cid="http://schemas.microsoft.com/office/word/2016/wordml/cid" xmlns:w16="http://schemas.microsoft.com/office/word/2018/wordml" xmlns:w16se="http://schemas.microsoft.com/office/word/2015/wordml/symex" xmlns:wpg="http://schemas.microsoft.com/office/word/2010/wordprocessingGroup" xmlns:wpi="http://schemas.microsoft.com/office/word/2010/wordprocessingInk" xmlns:wne="http://schemas.microsoft.com/office/word/2006/wordml" xmlns:wps="http://schemas.microsoft.com/office/word/2010/wordprocessingShape" mc:Ignorable="w14 w15 w16se w16cid w16 w16cex wp14">
+  <w:endnote w:type="separator" w:id="-1">
+    <w:p>
+      <w:pPr>
+        <w:spacing w:after="0" w:line="240" w:lineRule="auto"/>
+      </w:pPr>
+      <w:r>
+        <w:separator/>
+      </w:r>
+    </w:p>
+  </w:endnote>
+  <w:endnote w:type="continuationSeparator" w:id="0">
+    <w:p>
+      <w:pPr>
+        <w:spacing w:after="0" w:line="240" w:lineRule="auto"/>
+      </w:pPr>
+      <w:r>
+        <w:continuationSeparator/>
+      </w:r>
+    </w:p>
+  </w:endnote>
+</w:endnotes>
+</file>
+
+<file path=word/footnotes.xml><?xml version="1.0" encoding="utf-8"?>
+<w:footnotes xmlns:wpc="http://schemas.microsoft.com/office/word/2010/wordprocessingCanvas" xmlns:cx="http://schemas.microsoft.com/office/drawing/2014/chartex" xmlns:cx1="http://schemas.microsoft.com/office/drawing/2015/9/8/chartex" xmlns:cx2="http://schemas.microsoft.com/office/drawing/2015/10/21/chartex" xmlns:cx3="http://schemas.microsoft.com/office/drawing/2016/5/9/chartex" xmlns:cx4="http://schemas.microsoft.com/office/drawing/2016/5/10/chartex" xmlns:cx5="http://schemas.microsoft.com/office/drawing/2016/5/11/chartex" xmlns:cx6="http://schemas.microsoft.com/office/drawing/2016/5/12/chartex" xmlns:cx7="http://schemas.microsoft.com/office/drawing/2016/5/13/chartex" xmlns:cx8="http://schemas.microsoft.com/office/drawing/2016/5/14/chartex" xmlns:mc="http://schemas.openxmlformats.org/markup-compatibility/2006" xmlns:aink="http://schemas.microsoft.com/office/drawing/2016/ink" xmlns:am3d="http://schemas.microsoft.com/office/drawing/2017/model3d" xmlns:o="urn:schemas-microsoft-com:office:office" xmlns:r="http://schemas.openxmlformats.org/officeDocument/2006/relationships" xmlns:m="http://schemas.openxmlformats.org/officeDocument/2006/math" xmlns:v="urn:schemas-microsoft-com:vml" xmlns:wp14="http://schemas.microsoft.com/office/word/2010/wordprocessingDrawing" xmlns:wp="http://schemas.openxmlformats.org/drawingml/2006/wordprocessingDrawing" xmlns:w10="urn:schemas-microsoft-com:office:word" xmlns:w="http://schemas.openxmlformats.org/wordprocessingml/2006/main" xmlns:w14="http://schemas.microsoft.com/office/word/2010/wordml" xmlns:w15="http://schemas.microsoft.com/office/word/2012/wordml" xmlns:w16cex="http://schemas.microsoft.com/office/word/2018/wordml/cex" xmlns:w16cid="http://schemas.microsoft.com/office/word/2016/wordml/cid" xmlns:w16="http://schemas.microsoft.com/office/word/2018/wordml" xmlns:w16se="http://schemas.microsoft.com/office/word/2015/wordml/symex" xmlns:wpg="http://schemas.microsoft.com/office/word/2010/wordprocessingGroup" xmlns:wpi="http://schemas.microsoft.com/office/word/2010/wordprocessingInk" xmlns:wne="http://schemas.microsoft.com/office/word/2006/wordml" xmlns:wps="http://schemas.microsoft.com/office/word/2010/wordprocessingShape" mc:Ignorable="w14 w15 w16se w16cid w16 w16cex wp14">
+  <w:footnote w:type="separator" w:id="-1">
+    <w:p>
+      <w:pPr>
+        <w:spacing w:after="0" w:line="240" w:lineRule="auto"/>
+      </w:pPr>
+      <w:r>
+        <w:separator/>
+      </w:r>
+    </w:p>
+  </w:footnote>
+  <w:footnote w:type="continuationSeparator" w:id="0">
+    <w:p>
+      <w:pPr>
+        <w:spacing w:after="0" w:line="240" w:lineRule="auto"/>
+      </w:pPr>
+      <w:r>
+        <w:continuationSeparator/>
+      </w:r>
+    </w:p>
+  </w:footnote>
+</w:footnotes>
 </file>
 
 <file path=word/styles.xml><?xml version="1.0" encoding="utf-8"?>
@@ -420,17 +1331,17 @@
     <w:lsdException w:name="Unresolved Mention" w:semiHidden="1" w:unhideWhenUsed="1"/>
     <w:lsdException w:name="Smart Link" w:semiHidden="1" w:unhideWhenUsed="1"/>
   </w:latentStyles>
-  <w:style w:type="paragraph" w:default="1" w:styleId="Normal">
+  <w:style w:type="paragraph" w:default="1" w:styleId="Standaard">
     <w:name w:val="Normal"/>
     <w:qFormat/>
   </w:style>
-  <w:style w:type="character" w:default="1" w:styleId="DefaultParagraphFont">
+  <w:style w:type="character" w:default="1" w:styleId="Standaardalinea-lettertype">
     <w:name w:val="Default Paragraph Font"/>
     <w:uiPriority w:val="1"/>
     <w:semiHidden/>
     <w:unhideWhenUsed/>
   </w:style>
-  <w:style w:type="table" w:default="1" w:styleId="TableNormal">
+  <w:style w:type="table" w:default="1" w:styleId="Standaardtabel">
     <w:name w:val="Normal Table"/>
     <w:uiPriority w:val="99"/>
     <w:semiHidden/>
@@ -445,17 +1356,84 @@
       </w:tblCellMar>
     </w:tblPr>
   </w:style>
-  <w:style w:type="numbering" w:default="1" w:styleId="NoList">
+  <w:style w:type="numbering" w:default="1" w:styleId="Geenlijst">
     <w:name w:val="No List"/>
     <w:uiPriority w:val="99"/>
     <w:semiHidden/>
     <w:unhideWhenUsed/>
   </w:style>
+  <w:style w:type="paragraph" w:styleId="Koptekst">
+    <w:name w:val="header"/>
+    <w:basedOn w:val="Standaard"/>
+    <w:link w:val="KoptekstChar"/>
+    <w:uiPriority w:val="99"/>
+    <w:unhideWhenUsed/>
+    <w:rsid w:val="00B47CD2"/>
+    <w:pPr>
+      <w:tabs>
+        <w:tab w:val="center" w:pos="4536"/>
+        <w:tab w:val="right" w:pos="9072"/>
+      </w:tabs>
+      <w:spacing w:after="0" w:line="240" w:lineRule="auto"/>
+    </w:pPr>
+  </w:style>
+  <w:style w:type="character" w:customStyle="1" w:styleId="KoptekstChar">
+    <w:name w:val="Koptekst Char"/>
+    <w:basedOn w:val="Standaardalinea-lettertype"/>
+    <w:link w:val="Koptekst"/>
+    <w:uiPriority w:val="99"/>
+    <w:rsid w:val="00B47CD2"/>
+  </w:style>
+  <w:style w:type="paragraph" w:styleId="Voettekst">
+    <w:name w:val="footer"/>
+    <w:basedOn w:val="Standaard"/>
+    <w:link w:val="VoettekstChar"/>
+    <w:uiPriority w:val="99"/>
+    <w:unhideWhenUsed/>
+    <w:rsid w:val="00B47CD2"/>
+    <w:pPr>
+      <w:tabs>
+        <w:tab w:val="center" w:pos="4536"/>
+        <w:tab w:val="right" w:pos="9072"/>
+      </w:tabs>
+      <w:spacing w:after="0" w:line="240" w:lineRule="auto"/>
+    </w:pPr>
+  </w:style>
+  <w:style w:type="character" w:customStyle="1" w:styleId="VoettekstChar">
+    <w:name w:val="Voettekst Char"/>
+    <w:basedOn w:val="Standaardalinea-lettertype"/>
+    <w:link w:val="Voettekst"/>
+    <w:uiPriority w:val="99"/>
+    <w:rsid w:val="00B47CD2"/>
+  </w:style>
+  <w:style w:type="character" w:styleId="Hyperlink">
+    <w:name w:val="Hyperlink"/>
+    <w:basedOn w:val="Standaardalinea-lettertype"/>
+    <w:uiPriority w:val="99"/>
+    <w:unhideWhenUsed/>
+    <w:rsid w:val="00B47CD2"/>
+    <w:rPr>
+      <w:color w:val="0563C1" w:themeColor="hyperlink"/>
+      <w:u w:val="single"/>
+    </w:rPr>
+  </w:style>
+  <w:style w:type="character" w:styleId="Onopgelostemelding">
+    <w:name w:val="Unresolved Mention"/>
+    <w:basedOn w:val="Standaardalinea-lettertype"/>
+    <w:uiPriority w:val="99"/>
+    <w:semiHidden/>
+    <w:unhideWhenUsed/>
+    <w:rsid w:val="00B47CD2"/>
+    <w:rPr>
+      <w:color w:val="605E5C"/>
+      <w:shd w:val="clear" w:color="auto" w:fill="E1DFDD"/>
+    </w:rPr>
+  </w:style>
 </w:styles>
 </file>
 
 <file path=word/theme/theme1.xml><?xml version="1.0" encoding="utf-8"?>
-<a:theme xmlns:a="http://schemas.openxmlformats.org/drawingml/2006/main" name="Office Theme">
+<a:theme xmlns:a="http://schemas.openxmlformats.org/drawingml/2006/main" name="Kantoorthema">
   <a:themeElements>
     <a:clrScheme name="Office">
       <a:dk1>

</xml_diff>